<commit_message>
Update: Sprint 2 Documentation Revised
</commit_message>
<xml_diff>
--- a/Scrum Report 2 c2-3.docx
+++ b/Scrum Report 2 c2-3.docx
@@ -18,7 +18,14 @@
           <w:docPartUnique/>
         </w:docPartObj>
       </w:sdtPr>
-      <w:sdtEndPr/>
+      <w:sdtEndPr>
+        <w:rPr>
+          <w:rFonts w:asciiTheme="minorHAnsi" w:eastAsiaTheme="minorHAnsi" w:hAnsiTheme="minorHAnsi" w:cstheme="minorBidi"/>
+          <w:sz w:val="22"/>
+          <w:szCs w:val="22"/>
+          <w:lang w:eastAsia="en-US"/>
+        </w:rPr>
+      </w:sdtEndPr>
       <w:sdtContent>
         <w:p>
           <w:pPr>
@@ -125,7 +132,21 @@
               <w:rFonts w:ascii="Times New Roman" w:hAnsi="Times New Roman" w:cs="Times New Roman"/>
               <w:sz w:val="36"/>
             </w:rPr>
-            <w:t>print One Report</w:t>
+            <w:t xml:space="preserve">print </w:t>
+          </w:r>
+          <w:r>
+            <w:rPr>
+              <w:rFonts w:ascii="Times New Roman" w:hAnsi="Times New Roman" w:cs="Times New Roman"/>
+              <w:sz w:val="36"/>
+            </w:rPr>
+            <w:t>Two</w:t>
+          </w:r>
+          <w:r>
+            <w:rPr>
+              <w:rFonts w:ascii="Times New Roman" w:hAnsi="Times New Roman" w:cs="Times New Roman"/>
+              <w:sz w:val="36"/>
+            </w:rPr>
+            <w:t xml:space="preserve"> Report</w:t>
           </w:r>
         </w:p>
         <w:p>
@@ -176,7 +197,24 @@
         <w:p>
           <w:pPr>
             <w:spacing w:line="480" w:lineRule="auto"/>
-            <w:jc w:val="center"/>
+            <w:rPr>
+              <w:rFonts w:ascii="Times New Roman" w:hAnsi="Times New Roman" w:cs="Times New Roman"/>
+              <w:sz w:val="24"/>
+            </w:rPr>
+          </w:pPr>
+        </w:p>
+        <w:p>
+          <w:pPr>
+            <w:spacing w:line="480" w:lineRule="auto"/>
+            <w:rPr>
+              <w:rFonts w:ascii="Times New Roman" w:hAnsi="Times New Roman" w:cs="Times New Roman"/>
+              <w:sz w:val="24"/>
+            </w:rPr>
+          </w:pPr>
+        </w:p>
+        <w:p>
+          <w:pPr>
+            <w:spacing w:line="480" w:lineRule="auto"/>
             <w:rPr>
               <w:rFonts w:ascii="Times New Roman" w:hAnsi="Times New Roman" w:cs="Times New Roman"/>
               <w:sz w:val="24"/>
@@ -189,7 +227,7 @@
             <w:jc w:val="center"/>
             <w:rPr>
               <w:rFonts w:ascii="Times New Roman" w:hAnsi="Times New Roman" w:cs="Times New Roman"/>
-              <w:sz w:val="24"/>
+              <w:sz w:val="28"/>
             </w:rPr>
           </w:pPr>
         </w:p>
@@ -199,27 +237,23 @@
             <w:jc w:val="center"/>
             <w:rPr>
               <w:rFonts w:ascii="Times New Roman" w:hAnsi="Times New Roman" w:cs="Times New Roman"/>
-              <w:sz w:val="24"/>
-            </w:rPr>
-          </w:pPr>
-        </w:p>
-        <w:p>
-          <w:pPr>
-            <w:spacing w:line="480" w:lineRule="auto"/>
-            <w:rPr>
-              <w:rFonts w:ascii="Times New Roman" w:hAnsi="Times New Roman" w:cs="Times New Roman"/>
-              <w:sz w:val="24"/>
-            </w:rPr>
-          </w:pPr>
-        </w:p>
-        <w:p>
-          <w:pPr>
-            <w:spacing w:line="480" w:lineRule="auto"/>
-            <w:rPr>
-              <w:rFonts w:ascii="Times New Roman" w:hAnsi="Times New Roman" w:cs="Times New Roman"/>
-              <w:sz w:val="24"/>
-            </w:rPr>
-          </w:pPr>
+              <w:sz w:val="28"/>
+            </w:rPr>
+          </w:pPr>
+          <w:r>
+            <w:rPr>
+              <w:rFonts w:ascii="Times New Roman" w:hAnsi="Times New Roman" w:cs="Times New Roman"/>
+              <w:sz w:val="28"/>
+            </w:rPr>
+            <w:t xml:space="preserve">Group </w:t>
+          </w:r>
+          <w:r>
+            <w:rPr>
+              <w:rFonts w:ascii="Times New Roman" w:hAnsi="Times New Roman" w:cs="Times New Roman"/>
+              <w:sz w:val="28"/>
+            </w:rPr>
+            <w:t>C2-3</w:t>
+          </w:r>
         </w:p>
         <w:p>
           <w:pPr>
@@ -230,6 +264,41 @@
               <w:sz w:val="28"/>
             </w:rPr>
           </w:pPr>
+          <w:r>
+            <w:rPr>
+              <w:rFonts w:ascii="Times New Roman" w:hAnsi="Times New Roman" w:cs="Times New Roman"/>
+              <w:sz w:val="28"/>
+            </w:rPr>
+            <w:t xml:space="preserve">Agile Development and Software Security </w:t>
+          </w:r>
+          <w:r>
+            <w:rPr>
+              <w:rFonts w:ascii="Times New Roman" w:hAnsi="Times New Roman" w:cs="Times New Roman"/>
+              <w:sz w:val="28"/>
+            </w:rPr>
+            <w:t>B</w:t>
+          </w:r>
+          <w:r>
+            <w:rPr>
+              <w:rFonts w:ascii="Times New Roman" w:hAnsi="Times New Roman" w:cs="Times New Roman"/>
+              <w:sz w:val="28"/>
+            </w:rPr>
+            <w:t xml:space="preserve"> (CO55</w:t>
+          </w:r>
+          <w:r>
+            <w:rPr>
+              <w:rFonts w:ascii="Times New Roman" w:hAnsi="Times New Roman" w:cs="Times New Roman"/>
+              <w:sz w:val="28"/>
+            </w:rPr>
+            <w:t>3</w:t>
+          </w:r>
+          <w:r>
+            <w:rPr>
+              <w:rFonts w:ascii="Times New Roman" w:hAnsi="Times New Roman" w:cs="Times New Roman"/>
+              <w:sz w:val="28"/>
+            </w:rPr>
+            <w:t>)</w:t>
+          </w:r>
         </w:p>
         <w:p>
           <w:pPr>
@@ -237,23 +306,46 @@
             <w:jc w:val="center"/>
             <w:rPr>
               <w:rFonts w:ascii="Times New Roman" w:hAnsi="Times New Roman" w:cs="Times New Roman"/>
+              <w:sz w:val="24"/>
+            </w:rPr>
+          </w:pPr>
+          <w:r>
+            <w:rPr>
+              <w:rFonts w:ascii="Times New Roman" w:hAnsi="Times New Roman" w:cs="Times New Roman"/>
               <w:sz w:val="28"/>
             </w:rPr>
-          </w:pPr>
+            <w:t>CO55</w:t>
+          </w:r>
           <w:r>
             <w:rPr>
               <w:rFonts w:ascii="Times New Roman" w:hAnsi="Times New Roman" w:cs="Times New Roman"/>
               <w:sz w:val="28"/>
             </w:rPr>
-            <w:t xml:space="preserve">Group </w:t>
+            <w:t>3</w:t>
           </w:r>
           <w:r>
             <w:rPr>
               <w:rFonts w:ascii="Times New Roman" w:hAnsi="Times New Roman" w:cs="Times New Roman"/>
               <w:sz w:val="28"/>
             </w:rPr>
-            <w:t>C2-3</w:t>
-          </w:r>
+            <w:t xml:space="preserve"> Scrum Project Report</w:t>
+          </w:r>
+        </w:p>
+        <w:p>
+          <w:pPr>
+            <w:rPr>
+              <w:rFonts w:ascii="Times New Roman" w:hAnsi="Times New Roman" w:cs="Times New Roman"/>
+              <w:sz w:val="24"/>
+            </w:rPr>
+          </w:pPr>
+        </w:p>
+        <w:p>
+          <w:pPr>
+            <w:rPr>
+              <w:rFonts w:ascii="Times New Roman" w:hAnsi="Times New Roman" w:cs="Times New Roman"/>
+              <w:sz w:val="24"/>
+            </w:rPr>
+          </w:pPr>
         </w:p>
         <w:p>
           <w:pPr>
@@ -269,252 +361,8 @@
               <w:rFonts w:ascii="Times New Roman" w:hAnsi="Times New Roman" w:cs="Times New Roman"/>
               <w:sz w:val="28"/>
             </w:rPr>
-            <w:t xml:space="preserve">Agile Development and Software Security </w:t>
-          </w:r>
-          <w:r>
-            <w:rPr>
-              <w:rFonts w:ascii="Times New Roman" w:hAnsi="Times New Roman" w:cs="Times New Roman"/>
-              <w:sz w:val="28"/>
-            </w:rPr>
-            <w:t>B</w:t>
-          </w:r>
-          <w:r>
-            <w:rPr>
-              <w:rFonts w:ascii="Times New Roman" w:hAnsi="Times New Roman" w:cs="Times New Roman"/>
-              <w:sz w:val="28"/>
-            </w:rPr>
-            <w:t xml:space="preserve"> (CO55</w:t>
-          </w:r>
-          <w:r>
-            <w:rPr>
-              <w:rFonts w:ascii="Times New Roman" w:hAnsi="Times New Roman" w:cs="Times New Roman"/>
-              <w:sz w:val="28"/>
-            </w:rPr>
-            <w:t>3</w:t>
-          </w:r>
-          <w:r>
-            <w:rPr>
-              <w:rFonts w:ascii="Times New Roman" w:hAnsi="Times New Roman" w:cs="Times New Roman"/>
-              <w:sz w:val="28"/>
-            </w:rPr>
-            <w:t>)</w:t>
-          </w:r>
-        </w:p>
-        <w:p>
-          <w:pPr>
-            <w:spacing w:line="480" w:lineRule="auto"/>
-            <w:jc w:val="center"/>
-            <w:rPr>
-              <w:rFonts w:ascii="Times New Roman" w:hAnsi="Times New Roman" w:cs="Times New Roman"/>
-              <w:sz w:val="24"/>
-            </w:rPr>
-          </w:pPr>
-          <w:r>
-            <w:rPr>
-              <w:rFonts w:ascii="Times New Roman" w:hAnsi="Times New Roman" w:cs="Times New Roman"/>
-              <w:sz w:val="28"/>
-            </w:rPr>
             <w:lastRenderedPageBreak/>
-            <w:t>CO55</w:t>
-          </w:r>
-          <w:r>
-            <w:rPr>
-              <w:rFonts w:ascii="Times New Roman" w:hAnsi="Times New Roman" w:cs="Times New Roman"/>
-              <w:sz w:val="28"/>
-            </w:rPr>
-            <w:t>3</w:t>
-          </w:r>
-          <w:r>
-            <w:rPr>
-              <w:rFonts w:ascii="Times New Roman" w:hAnsi="Times New Roman" w:cs="Times New Roman"/>
-              <w:sz w:val="28"/>
-            </w:rPr>
-            <w:t xml:space="preserve"> Scrum Project Report</w:t>
-          </w:r>
-        </w:p>
-        <w:p>
-          <w:pPr>
-            <w:rPr>
-              <w:rFonts w:ascii="Times New Roman" w:hAnsi="Times New Roman" w:cs="Times New Roman"/>
-              <w:sz w:val="24"/>
-            </w:rPr>
-          </w:pPr>
-          <w:r>
-            <w:rPr>
-              <w:rFonts w:ascii="Times New Roman" w:hAnsi="Times New Roman" w:cs="Times New Roman"/>
-              <w:sz w:val="24"/>
-            </w:rPr>
-            <w:tab/>
-            <w:t>The aim of our project is to create a dynamic cinema website that can be used to book tickets for films. The website will retrieve and display data from a collection of relations we have in</w:t>
-          </w:r>
-          <w:r>
-            <w:rPr>
-              <w:rFonts w:ascii="Times New Roman" w:hAnsi="Times New Roman" w:cs="Times New Roman"/>
-              <w:sz w:val="24"/>
-            </w:rPr>
-            <w:t xml:space="preserve"> our database. Additionally, it uses user input to write to some of the relation (e.g. register and time/ticket selection page).</w:t>
-          </w:r>
-        </w:p>
-        <w:p>
-          <w:pPr>
-            <w:rPr>
-              <w:rFonts w:ascii="Times New Roman" w:hAnsi="Times New Roman" w:cs="Times New Roman"/>
-              <w:sz w:val="24"/>
-            </w:rPr>
-          </w:pPr>
-          <w:r>
-            <w:rPr>
-              <w:rFonts w:ascii="Times New Roman" w:hAnsi="Times New Roman" w:cs="Times New Roman"/>
-              <w:sz w:val="24"/>
-            </w:rPr>
-            <w:t xml:space="preserve">Instead of assigning the traditional roles of product owner, scrum master, team member 1 and team member 2, we decided to divide our team into a scrum division and a coding division. Two members would handle the creation of product and sprint backlogs after brainstorming with the team, while the other two members would </w:t>
-          </w:r>
-          <w:r>
-            <w:rPr>
-              <w:rFonts w:ascii="Times New Roman" w:hAnsi="Times New Roman" w:cs="Times New Roman"/>
-              <w:sz w:val="24"/>
-            </w:rPr>
-            <w:t xml:space="preserve">work on the code for the website. </w:t>
-          </w:r>
-        </w:p>
-        <w:p>
-          <w:pPr>
-            <w:rPr>
-              <w:rFonts w:ascii="Times New Roman" w:hAnsi="Times New Roman" w:cs="Times New Roman"/>
-              <w:sz w:val="24"/>
-            </w:rPr>
-          </w:pPr>
-          <w:r>
-            <w:rPr>
-              <w:rFonts w:ascii="Times New Roman" w:hAnsi="Times New Roman" w:cs="Times New Roman"/>
-              <w:sz w:val="24"/>
-            </w:rPr>
-            <w:t>We believed that by working in pairs, members can bounce ideas of one another and assist each other with issues. Although we made sure to be flexible with our work and assist the other division if they found something challenging.</w:t>
-          </w:r>
-        </w:p>
-        <w:p>
-          <w:pPr>
-            <w:rPr>
-              <w:rFonts w:ascii="Times New Roman" w:hAnsi="Times New Roman" w:cs="Times New Roman"/>
-              <w:sz w:val="24"/>
-            </w:rPr>
-          </w:pPr>
-        </w:p>
-        <w:p>
-          <w:pPr>
-            <w:spacing w:line="480" w:lineRule="auto"/>
-            <w:jc w:val="center"/>
-            <w:rPr>
-              <w:rFonts w:ascii="Times New Roman" w:hAnsi="Times New Roman" w:cs="Times New Roman"/>
-              <w:sz w:val="28"/>
-            </w:rPr>
-          </w:pPr>
-          <w:r>
-            <w:rPr>
-              <w:rFonts w:ascii="Times New Roman" w:hAnsi="Times New Roman" w:cs="Times New Roman"/>
-              <w:sz w:val="28"/>
-            </w:rPr>
-            <w:t>Creating the Product</w:t>
-          </w:r>
-          <w:r>
-            <w:rPr>
-              <w:rFonts w:ascii="Times New Roman" w:hAnsi="Times New Roman" w:cs="Times New Roman"/>
-              <w:sz w:val="28"/>
-            </w:rPr>
-            <w:t xml:space="preserve"> and Sprint</w:t>
-          </w:r>
-          <w:r>
-            <w:rPr>
-              <w:rFonts w:ascii="Times New Roman" w:hAnsi="Times New Roman" w:cs="Times New Roman"/>
-              <w:sz w:val="28"/>
-            </w:rPr>
-            <w:t xml:space="preserve"> Backlog </w:t>
-          </w:r>
-        </w:p>
-        <w:p>
-          <w:pPr>
-            <w:rPr>
-              <w:rFonts w:ascii="Times New Roman" w:hAnsi="Times New Roman" w:cs="Times New Roman"/>
-              <w:sz w:val="24"/>
-            </w:rPr>
-          </w:pPr>
-          <w:r>
-            <w:rPr>
-              <w:rFonts w:ascii="Times New Roman" w:hAnsi="Times New Roman" w:cs="Times New Roman"/>
-              <w:sz w:val="24"/>
-            </w:rPr>
-            <w:t xml:space="preserve">In our first scrum meeting we established that the product and backlog were a priority and so decided to start work on that immediately. In order to do this, we brainstormed several user stories, we set a target of at least 20 user stories. We made sure to break down our epic stories into multiple smaller user stories. </w:t>
-          </w:r>
-        </w:p>
-        <w:p>
-          <w:pPr>
-            <w:rPr>
-              <w:rFonts w:ascii="Times New Roman" w:hAnsi="Times New Roman" w:cs="Times New Roman"/>
-              <w:sz w:val="24"/>
-            </w:rPr>
-          </w:pPr>
-          <w:r>
-            <w:rPr>
-              <w:rFonts w:ascii="Times New Roman" w:hAnsi="Times New Roman" w:cs="Times New Roman"/>
-              <w:bCs/>
-              <w:sz w:val="24"/>
-            </w:rPr>
-            <w:t xml:space="preserve">Collectively as a team we decided to go for the “1,2,3,5,8,10,13,20,40” point system as we felt that it </w:t>
-          </w:r>
-          <w:r>
-            <w:rPr>
-              <w:rFonts w:ascii="Times New Roman" w:hAnsi="Times New Roman" w:cs="Times New Roman"/>
-              <w:bCs/>
-              <w:sz w:val="24"/>
-            </w:rPr>
-            <w:t>would allow</w:t>
-          </w:r>
-          <w:r>
-            <w:rPr>
-              <w:rFonts w:ascii="Times New Roman" w:hAnsi="Times New Roman" w:cs="Times New Roman"/>
-              <w:bCs/>
-              <w:sz w:val="24"/>
-            </w:rPr>
-            <w:t xml:space="preserve"> us to differentiate between the difficulty</w:t>
-          </w:r>
-          <w:r>
-            <w:rPr>
-              <w:rFonts w:ascii="Times New Roman" w:hAnsi="Times New Roman" w:cs="Times New Roman"/>
-              <w:bCs/>
-              <w:sz w:val="24"/>
-            </w:rPr>
-            <w:t xml:space="preserve"> of the stories</w:t>
-          </w:r>
-          <w:r>
-            <w:rPr>
-              <w:rFonts w:ascii="Times New Roman" w:hAnsi="Times New Roman" w:cs="Times New Roman"/>
-              <w:bCs/>
-              <w:sz w:val="24"/>
-            </w:rPr>
-            <w:t xml:space="preserve">. </w:t>
-          </w:r>
-          <w:r>
-            <w:rPr>
-              <w:rFonts w:ascii="Times New Roman" w:hAnsi="Times New Roman" w:cs="Times New Roman"/>
-              <w:bCs/>
-              <w:sz w:val="24"/>
-            </w:rPr>
-            <w:t xml:space="preserve">Once we </w:t>
-          </w:r>
-          <w:r>
-            <w:rPr>
-              <w:rFonts w:ascii="Times New Roman" w:hAnsi="Times New Roman" w:cs="Times New Roman"/>
-              <w:bCs/>
-              <w:sz w:val="24"/>
-            </w:rPr>
-            <w:t xml:space="preserve">finished assigning points, </w:t>
-          </w:r>
-          <w:r>
-            <w:rPr>
-              <w:rFonts w:ascii="Times New Roman" w:hAnsi="Times New Roman" w:cs="Times New Roman"/>
-              <w:sz w:val="24"/>
-            </w:rPr>
-            <w:t>we organised the product backlog taking into consideration how challenging it would be and how important it would be to the project.</w:t>
+            <w:t>Product and Sprint Backlog</w:t>
           </w:r>
         </w:p>
         <w:p>
@@ -523,15 +371,13 @@
           </w:pPr>
           <w:r>
             <w:rPr>
-              <w:rFonts w:ascii="Times New Roman" w:hAnsi="Times New Roman" w:cs="Times New Roman"/>
               <w:noProof/>
-              <w:sz w:val="24"/>
             </w:rPr>
             <w:drawing>
-              <wp:inline distT="0" distB="0" distL="0" distR="0" wp14:anchorId="282EBA00" wp14:editId="208E442A">
-                <wp:extent cx="5731510" cy="1889125"/>
+              <wp:inline distT="0" distB="0" distL="0" distR="0" wp14:anchorId="381EF4D3" wp14:editId="4BB8F22E">
+                <wp:extent cx="5731510" cy="1721485"/>
                 <wp:effectExtent l="0" t="0" r="2540" b="0"/>
-                <wp:docPr id="1" name="Picture 1"/>
+                <wp:docPr id="7" name="Picture 7"/>
                 <wp:cNvGraphicFramePr>
                   <a:graphicFrameLocks xmlns:a="http://schemas.openxmlformats.org/drawingml/2006/main" noChangeAspect="1"/>
                 </wp:cNvGraphicFramePr>
@@ -539,11 +385,100 @@
                   <a:graphicData uri="http://schemas.openxmlformats.org/drawingml/2006/picture">
                     <pic:pic xmlns:pic="http://schemas.openxmlformats.org/drawingml/2006/picture">
                       <pic:nvPicPr>
-                        <pic:cNvPr id="1" name=""/>
-                        <pic:cNvPicPr/>
+                        <pic:cNvPr id="0" name="Picture 2"/>
+                        <pic:cNvPicPr>
+                          <a:picLocks noChangeAspect="1" noChangeArrowheads="1"/>
+                        </pic:cNvPicPr>
                       </pic:nvPicPr>
                       <pic:blipFill>
-                        <a:blip r:embed="rId8"/>
+                        <a:blip r:embed="rId8" cstate="print">
+                          <a:extLst>
+                            <a:ext uri="{28A0092B-C50C-407E-A947-70E740481C1C}">
+                              <a14:useLocalDpi xmlns:a14="http://schemas.microsoft.com/office/drawing/2010/main" val="0"/>
+                            </a:ext>
+                          </a:extLst>
+                        </a:blip>
+                        <a:srcRect/>
+                        <a:stretch>
+                          <a:fillRect/>
+                        </a:stretch>
+                      </pic:blipFill>
+                      <pic:spPr bwMode="auto">
+                        <a:xfrm>
+                          <a:off x="0" y="0"/>
+                          <a:ext cx="5731510" cy="1721485"/>
+                        </a:xfrm>
+                        <a:prstGeom prst="rect">
+                          <a:avLst/>
+                        </a:prstGeom>
+                        <a:noFill/>
+                        <a:ln>
+                          <a:noFill/>
+                        </a:ln>
+                      </pic:spPr>
+                    </pic:pic>
+                  </a:graphicData>
+                </a:graphic>
+              </wp:inline>
+            </w:drawing>
+          </w:r>
+        </w:p>
+        <w:p>
+          <w:pPr>
+            <w:pStyle w:val="Caption"/>
+          </w:pPr>
+          <w:r>
+            <w:t xml:space="preserve">Figure </w:t>
+          </w:r>
+          <w:fldSimple w:instr=" SEQ Figure \* ARABIC ">
+            <w:r>
+              <w:rPr>
+                <w:noProof/>
+              </w:rPr>
+              <w:t>1</w:t>
+            </w:r>
+          </w:fldSimple>
+          <w:r>
+            <w:t>: User stories</w:t>
+          </w:r>
+        </w:p>
+        <w:p/>
+        <w:p>
+          <w:pPr>
+            <w:keepNext/>
+          </w:pPr>
+          <w:r>
+            <w:drawing>
+              <wp:inline distT="0" distB="0" distL="0" distR="0" wp14:anchorId="5ED29C27" wp14:editId="468EC5C5">
+                <wp:extent cx="5731510" cy="2212340"/>
+                <wp:effectExtent l="0" t="0" r="2540" b="0"/>
+                <wp:docPr id="12" name="Picture 11">
+                  <a:extLst xmlns:a="http://schemas.openxmlformats.org/drawingml/2006/main">
+                    <a:ext uri="{FF2B5EF4-FFF2-40B4-BE49-F238E27FC236}">
+                      <a16:creationId xmlns:a16="http://schemas.microsoft.com/office/drawing/2014/main" id="{A48490CD-0BAD-4577-8E25-A6A7DA0E530F}"/>
+                    </a:ext>
+                  </a:extLst>
+                </wp:docPr>
+                <wp:cNvGraphicFramePr>
+                  <a:graphicFrameLocks xmlns:a="http://schemas.openxmlformats.org/drawingml/2006/main" noChangeAspect="1"/>
+                </wp:cNvGraphicFramePr>
+                <a:graphic xmlns:a="http://schemas.openxmlformats.org/drawingml/2006/main">
+                  <a:graphicData uri="http://schemas.openxmlformats.org/drawingml/2006/picture">
+                    <pic:pic xmlns:pic="http://schemas.openxmlformats.org/drawingml/2006/picture">
+                      <pic:nvPicPr>
+                        <pic:cNvPr id="12" name="Picture 11">
+                          <a:extLst>
+                            <a:ext uri="{FF2B5EF4-FFF2-40B4-BE49-F238E27FC236}">
+                              <a16:creationId xmlns:a16="http://schemas.microsoft.com/office/drawing/2014/main" id="{A48490CD-0BAD-4577-8E25-A6A7DA0E530F}"/>
+                            </a:ext>
+                          </a:extLst>
+                        </pic:cNvPr>
+                        <pic:cNvPicPr>
+                          <a:picLocks noChangeAspect="1"/>
+                        </pic:cNvPicPr>
+                      </pic:nvPicPr>
+                      <pic:blipFill>
+                        <a:blip r:embed="rId9"/>
                         <a:stretch>
                           <a:fillRect/>
                         </a:stretch>
@@ -551,7 +486,7 @@
                       <pic:spPr>
                         <a:xfrm>
                           <a:off x="0" y="0"/>
-                          <a:ext cx="5731510" cy="1889125"/>
+                          <a:ext cx="5731510" cy="2212340"/>
                         </a:xfrm>
                         <a:prstGeom prst="rect">
                           <a:avLst/>
@@ -567,96 +502,6 @@
         <w:p>
           <w:pPr>
             <w:pStyle w:val="Caption"/>
-            <w:rPr>
-              <w:rFonts w:ascii="Times New Roman" w:hAnsi="Times New Roman" w:cs="Times New Roman"/>
-              <w:sz w:val="24"/>
-            </w:rPr>
-          </w:pPr>
-          <w:r>
-            <w:t xml:space="preserve">Figure </w:t>
-          </w:r>
-          <w:fldSimple w:instr=" SEQ Figure \* ARABIC ">
-            <w:r>
-              <w:rPr>
-                <w:noProof/>
-              </w:rPr>
-              <w:t>1</w:t>
-            </w:r>
-          </w:fldSimple>
-          <w:r>
-            <w:t>: Product backlog</w:t>
-          </w:r>
-        </w:p>
-        <w:p>
-          <w:pPr>
-            <w:rPr>
-              <w:rFonts w:ascii="Times New Roman" w:hAnsi="Times New Roman" w:cs="Times New Roman"/>
-              <w:sz w:val="24"/>
-            </w:rPr>
-          </w:pPr>
-          <w:r>
-            <w:rPr>
-              <w:rFonts w:ascii="Times New Roman" w:hAnsi="Times New Roman" w:cs="Times New Roman"/>
-              <w:sz w:val="24"/>
-            </w:rPr>
-            <w:t>After completing our product backlog, we entered into a discussion about our team velocity. Taking into consideration our current workload and the possibility of it increasing due to other assignments, we decided on a range between 23-25 points per sprint. We then took a collection of user stories who’s point equated to 23, which happened be the first 6 user stories in our product backlog and moved them into our first sprint backlog.</w:t>
-          </w:r>
-        </w:p>
-        <w:p>
-          <w:pPr>
-            <w:keepNext/>
-          </w:pPr>
-          <w:r>
-            <w:rPr>
-              <w:rFonts w:ascii="Times New Roman" w:hAnsi="Times New Roman" w:cs="Times New Roman"/>
-              <w:noProof/>
-              <w:sz w:val="24"/>
-            </w:rPr>
-            <w:lastRenderedPageBreak/>
-            <w:drawing>
-              <wp:inline distT="0" distB="0" distL="0" distR="0" wp14:anchorId="2E2BDB11" wp14:editId="454C33FF">
-                <wp:extent cx="5731510" cy="1033145"/>
-                <wp:effectExtent l="0" t="0" r="2540" b="0"/>
-                <wp:docPr id="2" name="Picture 2"/>
-                <wp:cNvGraphicFramePr>
-                  <a:graphicFrameLocks xmlns:a="http://schemas.openxmlformats.org/drawingml/2006/main" noChangeAspect="1"/>
-                </wp:cNvGraphicFramePr>
-                <a:graphic xmlns:a="http://schemas.openxmlformats.org/drawingml/2006/main">
-                  <a:graphicData uri="http://schemas.openxmlformats.org/drawingml/2006/picture">
-                    <pic:pic xmlns:pic="http://schemas.openxmlformats.org/drawingml/2006/picture">
-                      <pic:nvPicPr>
-                        <pic:cNvPr id="1" name=""/>
-                        <pic:cNvPicPr/>
-                      </pic:nvPicPr>
-                      <pic:blipFill>
-                        <a:blip r:embed="rId9"/>
-                        <a:stretch>
-                          <a:fillRect/>
-                        </a:stretch>
-                      </pic:blipFill>
-                      <pic:spPr>
-                        <a:xfrm>
-                          <a:off x="0" y="0"/>
-                          <a:ext cx="5731510" cy="1033145"/>
-                        </a:xfrm>
-                        <a:prstGeom prst="rect">
-                          <a:avLst/>
-                        </a:prstGeom>
-                      </pic:spPr>
-                    </pic:pic>
-                  </a:graphicData>
-                </a:graphic>
-              </wp:inline>
-            </w:drawing>
-          </w:r>
-        </w:p>
-        <w:p>
-          <w:pPr>
-            <w:pStyle w:val="Caption"/>
-            <w:rPr>
-              <w:rFonts w:ascii="Times New Roman" w:hAnsi="Times New Roman" w:cs="Times New Roman"/>
-              <w:sz w:val="24"/>
-            </w:rPr>
           </w:pPr>
           <w:r>
             <w:t xml:space="preserve">Figure </w:t>
@@ -670,24 +515,23 @@
             </w:r>
           </w:fldSimple>
           <w:r>
-            <w:t>: Sprint backlog 1</w:t>
-          </w:r>
-        </w:p>
+            <w:t>: Sprint backlog 2</w:t>
+          </w:r>
+        </w:p>
+        <w:p/>
         <w:p>
           <w:pPr>
             <w:keepNext/>
           </w:pPr>
           <w:r>
             <w:rPr>
-              <w:rFonts w:ascii="Times New Roman" w:hAnsi="Times New Roman" w:cs="Times New Roman"/>
               <w:noProof/>
-              <w:sz w:val="24"/>
             </w:rPr>
             <w:drawing>
-              <wp:inline distT="0" distB="0" distL="0" distR="0" wp14:anchorId="46368D70" wp14:editId="5F8FB880">
-                <wp:extent cx="5731510" cy="2432050"/>
-                <wp:effectExtent l="0" t="0" r="2540" b="6350"/>
-                <wp:docPr id="3" name="Picture 3"/>
+              <wp:inline distT="0" distB="0" distL="0" distR="0" wp14:anchorId="3C91A341" wp14:editId="6810CC2D">
+                <wp:extent cx="5887720" cy="2468076"/>
+                <wp:effectExtent l="0" t="0" r="0" b="8890"/>
+                <wp:docPr id="1" name="Picture 1"/>
                 <wp:cNvGraphicFramePr>
                   <a:graphicFrameLocks xmlns:a="http://schemas.openxmlformats.org/drawingml/2006/main" noChangeAspect="1"/>
                 </wp:cNvGraphicFramePr>
@@ -695,23 +539,33 @@
                   <a:graphicData uri="http://schemas.openxmlformats.org/drawingml/2006/picture">
                     <pic:pic xmlns:pic="http://schemas.openxmlformats.org/drawingml/2006/picture">
                       <pic:nvPicPr>
-                        <pic:cNvPr id="1" name=""/>
-                        <pic:cNvPicPr/>
+                        <pic:cNvPr id="0" name="Picture 2"/>
+                        <pic:cNvPicPr>
+                          <a:picLocks noChangeAspect="1" noChangeArrowheads="1"/>
+                        </pic:cNvPicPr>
                       </pic:nvPicPr>
                       <pic:blipFill>
-                        <a:blip r:embed="rId10"/>
+                        <a:blip r:embed="rId10" cstate="print">
+                          <a:extLst>
+                            <a:ext uri="{28A0092B-C50C-407E-A947-70E740481C1C}">
+                              <a14:useLocalDpi xmlns:a14="http://schemas.microsoft.com/office/drawing/2010/main" val="0"/>
+                            </a:ext>
+                          </a:extLst>
+                        </a:blip>
+                        <a:srcRect/>
                         <a:stretch>
                           <a:fillRect/>
                         </a:stretch>
                       </pic:blipFill>
-                      <pic:spPr>
+                      <pic:spPr bwMode="auto">
                         <a:xfrm>
                           <a:off x="0" y="0"/>
-                          <a:ext cx="5731510" cy="2432050"/>
+                          <a:ext cx="5911551" cy="2478066"/>
                         </a:xfrm>
                         <a:prstGeom prst="rect">
                           <a:avLst/>
                         </a:prstGeom>
+                        <a:noFill/>
                       </pic:spPr>
                     </pic:pic>
                   </a:graphicData>
@@ -723,10 +577,6 @@
         <w:p>
           <w:pPr>
             <w:pStyle w:val="Caption"/>
-            <w:rPr>
-              <w:rFonts w:ascii="Times New Roman" w:hAnsi="Times New Roman" w:cs="Times New Roman"/>
-              <w:sz w:val="24"/>
-            </w:rPr>
           </w:pPr>
           <w:r>
             <w:t xml:space="preserve">Figure </w:t>
@@ -740,38 +590,8 @@
             </w:r>
           </w:fldSimple>
           <w:r>
-            <w:t>: Burnout diagram</w:t>
-          </w:r>
-        </w:p>
-        <w:p>
-          <w:pPr>
-            <w:rPr>
-              <w:rFonts w:ascii="Times New Roman" w:hAnsi="Times New Roman" w:cs="Times New Roman"/>
-              <w:sz w:val="24"/>
-            </w:rPr>
-          </w:pPr>
-          <w:r>
-            <w:rPr>
-              <w:rFonts w:ascii="Times New Roman" w:hAnsi="Times New Roman" w:cs="Times New Roman"/>
-              <w:sz w:val="24"/>
-            </w:rPr>
-            <w:t>In the sprint backlog, we broke</w:t>
-          </w:r>
-          <w:r>
-            <w:rPr>
-              <w:rFonts w:ascii="Times New Roman" w:hAnsi="Times New Roman" w:cs="Times New Roman"/>
-              <w:sz w:val="24"/>
-            </w:rPr>
-            <w:t xml:space="preserve"> each user story into smaller manageable tasks and assigned points to each task that would total to the point score of its corresponding story. These tasks were spread throughout the 19-day sprint. This was document on a spreadsheet we made that was inspired by the template on Moodle. The table was designed to display the remaining points after each day. These values were then used to plot a burnout diagram.</w:t>
-          </w:r>
-        </w:p>
-        <w:p>
-          <w:pPr>
-            <w:rPr>
-              <w:rFonts w:ascii="Times New Roman" w:hAnsi="Times New Roman" w:cs="Times New Roman"/>
-              <w:sz w:val="24"/>
-            </w:rPr>
-          </w:pPr>
+            <w:t>: Burndown chart</w:t>
+          </w:r>
         </w:p>
         <w:p>
           <w:pPr>
@@ -782,56 +602,23 @@
               <w:sz w:val="28"/>
             </w:rPr>
           </w:pPr>
-          <w:r>
+        </w:p>
+        <w:p>
+          <w:pPr>
+            <w:spacing w:line="480" w:lineRule="auto"/>
+            <w:jc w:val="center"/>
             <w:rPr>
               <w:rFonts w:ascii="Times New Roman" w:hAnsi="Times New Roman" w:cs="Times New Roman"/>
               <w:sz w:val="28"/>
             </w:rPr>
+          </w:pPr>
+          <w:r>
+            <w:rPr>
+              <w:rFonts w:ascii="Times New Roman" w:hAnsi="Times New Roman" w:cs="Times New Roman"/>
+              <w:sz w:val="28"/>
+            </w:rPr>
+            <w:lastRenderedPageBreak/>
             <w:t>Sprint Review</w:t>
-          </w:r>
-        </w:p>
-        <w:p>
-          <w:pPr>
-            <w:spacing w:before="100" w:beforeAutospacing="1" w:after="100" w:afterAutospacing="1" w:line="240" w:lineRule="auto"/>
-            <w:textAlignment w:val="baseline"/>
-            <w:rPr>
-              <w:rFonts w:ascii="Times New Roman" w:eastAsia="Times New Roman" w:hAnsi="Times New Roman" w:cs="Times New Roman"/>
-              <w:sz w:val="28"/>
-              <w:szCs w:val="28"/>
-              <w:lang w:eastAsia="en-GB"/>
-            </w:rPr>
-          </w:pPr>
-          <w:r>
-            <w:rPr>
-              <w:rFonts w:ascii="Times New Roman" w:eastAsia="Times New Roman" w:hAnsi="Times New Roman" w:cs="Times New Roman"/>
-              <w:color w:val="0E101A"/>
-              <w:sz w:val="24"/>
-              <w:szCs w:val="24"/>
-              <w:lang w:eastAsia="en-GB"/>
-            </w:rPr>
-            <w:t>In terms of our first sprint, our group ensured that a plan was created to assign tasks to members within the group. Once everyone was clear on what tasks to complete, we worked in pairs and planned to arrange multiple meetings throughout the week to review what work had been completed and to allow each member to discuss any difficulties that they may have faced.  </w:t>
-          </w:r>
-        </w:p>
-        <w:p>
-          <w:pPr>
-            <w:spacing w:before="100" w:beforeAutospacing="1" w:after="100" w:afterAutospacing="1" w:line="240" w:lineRule="auto"/>
-            <w:textAlignment w:val="baseline"/>
-            <w:rPr>
-              <w:rFonts w:ascii="Times New Roman" w:eastAsia="Times New Roman" w:hAnsi="Times New Roman" w:cs="Times New Roman"/>
-              <w:sz w:val="28"/>
-              <w:szCs w:val="28"/>
-              <w:lang w:eastAsia="en-GB"/>
-            </w:rPr>
-          </w:pPr>
-          <w:r>
-            <w:rPr>
-              <w:rFonts w:ascii="Times New Roman" w:eastAsia="Times New Roman" w:hAnsi="Times New Roman" w:cs="Times New Roman"/>
-              <w:color w:val="0E101A"/>
-              <w:sz w:val="24"/>
-              <w:szCs w:val="24"/>
-              <w:lang w:eastAsia="en-GB"/>
-            </w:rPr>
-            <w:t>As a group, we have managed to achieve the creation of a MySQL database to store the movie booking website information. Once this was created, the following information was stored: user details, ticket stock, availability of seats within the cinema and booking information.  </w:t>
           </w:r>
         </w:p>
         <w:p>
@@ -847,275 +634,280 @@
           </w:pPr>
           <w:r>
             <w:rPr>
+              <w:rFonts w:ascii="Arial" w:eastAsia="Times New Roman" w:hAnsi="Arial" w:cs="Arial"/>
+              <w:color w:val="000000"/>
+              <w:sz w:val="20"/>
+              <w:szCs w:val="20"/>
+              <w:lang w:eastAsia="en-GB"/>
+            </w:rPr>
+            <w:t>Upon completion of our first sprint as a group, we had a meeting to discuss the remaining tasks of our assignment. Since our first sprint, we have been meeting up more frequently and communicating more effectively. For everyone to keep in close contact, we made a group chat on Discord which is now used as the main platform for sharing specific information or date changes to our meetings. We achieved most of our goals including getting all our tasks done. There were some challenges that we faced during the sprint which included some minor coding errors but those were resolved quickly. </w:t>
+          </w:r>
+        </w:p>
+        <w:p>
+          <w:pPr>
+            <w:spacing w:before="100" w:beforeAutospacing="1" w:after="100" w:afterAutospacing="1" w:line="240" w:lineRule="auto"/>
+            <w:textAlignment w:val="baseline"/>
+            <w:rPr>
+              <w:rFonts w:ascii="Arial" w:eastAsia="Times New Roman" w:hAnsi="Arial" w:cs="Arial"/>
+              <w:color w:val="000000"/>
+              <w:sz w:val="20"/>
+              <w:szCs w:val="20"/>
+              <w:lang w:eastAsia="en-GB"/>
+            </w:rPr>
+          </w:pPr>
+          <w:r>
+            <w:rPr>
+              <w:rFonts w:ascii="Arial" w:eastAsia="Times New Roman" w:hAnsi="Arial" w:cs="Arial"/>
+              <w:color w:val="000000"/>
+              <w:sz w:val="20"/>
+              <w:szCs w:val="20"/>
+              <w:lang w:eastAsia="en-GB"/>
+            </w:rPr>
+            <w:t xml:space="preserve">During our second sprint, we came across some issues with our SQL tables. Upon inspection we found that we have a pair of tables that had very similar information, thus making one of them redundant. As such, we attempted to remove the table formerly known as ‘Ticket’, however, we found that the drop operation would not remove the table for us. After conducting research on this matter and discussing it with one of our lecturers, we discovered that we had to remove the foreign key constraints that were present in the other tables, by doing so we were able to drop the redundant table. </w:t>
+          </w:r>
+        </w:p>
+        <w:p>
+          <w:pPr>
+            <w:spacing w:before="100" w:beforeAutospacing="1" w:after="100" w:afterAutospacing="1" w:line="240" w:lineRule="auto"/>
+            <w:textAlignment w:val="baseline"/>
+            <w:rPr>
               <w:rFonts w:ascii="Times New Roman" w:eastAsia="Times New Roman" w:hAnsi="Times New Roman" w:cs="Times New Roman"/>
-              <w:color w:val="0E101A"/>
               <w:sz w:val="24"/>
               <w:szCs w:val="24"/>
               <w:lang w:eastAsia="en-GB"/>
             </w:rPr>
-            <w:t xml:space="preserve">Following the creation of the database, the next stage of the plan was to begin creating our webpage. We started by creating a homepage which would be linked to each tab of the cinema page. Secondly, we created a page which showed the currently airing movies (with a picture). On click, each movie is accompanied by a brief description and a review which is </w:t>
-          </w:r>
-          <w:r>
+          </w:pPr>
+          <w:r>
+            <w:rPr>
+              <w:rFonts w:ascii="Arial" w:eastAsia="Times New Roman" w:hAnsi="Arial" w:cs="Arial"/>
+              <w:color w:val="000000"/>
+              <w:sz w:val="20"/>
+              <w:szCs w:val="20"/>
+              <w:lang w:eastAsia="en-GB"/>
+            </w:rPr>
+            <w:t>From this we learnt that it would be better to construct the tables as we go, that way we have a clear understanding of the contents that need to be within the table, how role the table plays, and it allows us to avoid any other redundancies. These were the main changes that were made during our second sprint. </w:t>
+          </w:r>
+        </w:p>
+        <w:p>
+          <w:pPr>
+            <w:spacing w:before="100" w:beforeAutospacing="1" w:after="100" w:afterAutospacing="1" w:line="240" w:lineRule="auto"/>
+            <w:textAlignment w:val="baseline"/>
             <w:rPr>
               <w:rFonts w:ascii="Times New Roman" w:eastAsia="Times New Roman" w:hAnsi="Times New Roman" w:cs="Times New Roman"/>
-              <w:color w:val="0E101A"/>
               <w:sz w:val="24"/>
               <w:szCs w:val="24"/>
               <w:lang w:eastAsia="en-GB"/>
             </w:rPr>
-            <w:lastRenderedPageBreak/>
-            <w:t xml:space="preserve">currently in development. There is also a button for the user to add their reviews, but </w:t>
-          </w:r>
-          <w:r>
+          </w:pPr>
+          <w:r>
+            <w:rPr>
+              <w:rFonts w:ascii="Arial" w:eastAsia="Times New Roman" w:hAnsi="Arial" w:cs="Arial"/>
+              <w:color w:val="000000"/>
+              <w:sz w:val="20"/>
+              <w:szCs w:val="20"/>
+              <w:lang w:eastAsia="en-GB"/>
+            </w:rPr>
+            <w:t xml:space="preserve">One of our major tasks was to use Ajax and jQuery inside the cinema seat page so that when a client clicks on a specific seat it would turn green or red depending on the availability. In the beginning, it took us some time to refamiliarize with the material studied in the first </w:t>
+          </w:r>
+          <w:r>
+            <w:rPr>
+              <w:rFonts w:ascii="Arial" w:eastAsia="Times New Roman" w:hAnsi="Arial" w:cs="Arial"/>
+              <w:color w:val="000000"/>
+              <w:sz w:val="20"/>
+              <w:szCs w:val="20"/>
+              <w:lang w:eastAsia="en-GB"/>
+            </w:rPr>
+            <w:t>semester,</w:t>
+          </w:r>
+          <w:r>
+            <w:rPr>
+              <w:rFonts w:ascii="Arial" w:eastAsia="Times New Roman" w:hAnsi="Arial" w:cs="Arial"/>
+              <w:color w:val="000000"/>
+              <w:sz w:val="20"/>
+              <w:szCs w:val="20"/>
+              <w:lang w:eastAsia="en-GB"/>
+            </w:rPr>
+            <w:t xml:space="preserve"> so we collectively read through past lectures.  </w:t>
+          </w:r>
+        </w:p>
+        <w:p>
+          <w:pPr>
+            <w:spacing w:before="100" w:beforeAutospacing="1" w:after="100" w:afterAutospacing="1" w:line="240" w:lineRule="auto"/>
+            <w:textAlignment w:val="baseline"/>
+            <w:rPr>
+              <w:rFonts w:ascii="Arial" w:eastAsia="Times New Roman" w:hAnsi="Arial" w:cs="Arial"/>
+              <w:color w:val="000000"/>
+              <w:sz w:val="20"/>
+              <w:szCs w:val="20"/>
+              <w:lang w:eastAsia="en-GB"/>
+            </w:rPr>
+          </w:pPr>
+          <w:r>
+            <w:rPr>
+              <w:rFonts w:ascii="Arial" w:eastAsia="Times New Roman" w:hAnsi="Arial" w:cs="Arial"/>
+              <w:color w:val="000000"/>
+              <w:sz w:val="20"/>
+              <w:szCs w:val="20"/>
+              <w:lang w:eastAsia="en-GB"/>
+            </w:rPr>
+            <w:t>At the end of Sprint 2, around the time that the Checkout page was completed, we decided to switch to Bootstrap which is a lightweight customisable framework to be able to do CSS more efficiently. Previously we had issues with aligning properties and as a result of using Bootstrap, we were able to prevent those issues to occur in the futu</w:t>
+          </w:r>
+          <w:r>
+            <w:rPr>
+              <w:rFonts w:ascii="Arial" w:eastAsia="Times New Roman" w:hAnsi="Arial" w:cs="Arial"/>
+              <w:color w:val="000000"/>
+              <w:sz w:val="20"/>
+              <w:szCs w:val="20"/>
+              <w:lang w:eastAsia="en-GB"/>
+            </w:rPr>
+            <w:t>re.</w:t>
+          </w:r>
+        </w:p>
+        <w:p>
+          <w:pPr>
+            <w:spacing w:before="100" w:beforeAutospacing="1" w:after="100" w:afterAutospacing="1" w:line="240" w:lineRule="auto"/>
+            <w:textAlignment w:val="baseline"/>
             <w:rPr>
               <w:rFonts w:ascii="Times New Roman" w:eastAsia="Times New Roman" w:hAnsi="Times New Roman" w:cs="Times New Roman"/>
-              <w:color w:val="0E101A"/>
               <w:sz w:val="24"/>
               <w:szCs w:val="24"/>
               <w:lang w:eastAsia="en-GB"/>
             </w:rPr>
-            <w:t>it’s</w:t>
-          </w:r>
-          <w:r>
+          </w:pPr>
+        </w:p>
+        <w:p>
+          <w:pPr>
+            <w:spacing w:line="480" w:lineRule="auto"/>
+            <w:jc w:val="center"/>
+            <w:rPr>
+              <w:rFonts w:ascii="Times New Roman" w:hAnsi="Times New Roman" w:cs="Times New Roman"/>
+              <w:sz w:val="28"/>
+            </w:rPr>
+          </w:pPr>
+          <w:r>
+            <w:rPr>
+              <w:rFonts w:ascii="Times New Roman" w:hAnsi="Times New Roman" w:cs="Times New Roman"/>
+              <w:sz w:val="28"/>
+            </w:rPr>
+            <w:t>Sprint Retrospective</w:t>
+          </w:r>
+        </w:p>
+        <w:p>
+          <w:pPr>
+            <w:spacing w:before="100" w:beforeAutospacing="1" w:after="100" w:afterAutospacing="1" w:line="240" w:lineRule="auto"/>
+            <w:textAlignment w:val="baseline"/>
             <w:rPr>
               <w:rFonts w:ascii="Times New Roman" w:eastAsia="Times New Roman" w:hAnsi="Times New Roman" w:cs="Times New Roman"/>
-              <w:color w:val="0E101A"/>
               <w:sz w:val="24"/>
               <w:szCs w:val="24"/>
               <w:lang w:eastAsia="en-GB"/>
             </w:rPr>
-            <w:t xml:space="preserve"> yet to be given functionality as it’s a task that will be in our second sprint. Moreover, we added a ‘Buy Tickets’ button that redirects users to a ticket selection page which we will increment in our next sprint.</w:t>
-          </w:r>
+          </w:pPr>
           <w:r>
             <w:rPr>
               <w:rFonts w:ascii="Arial" w:eastAsia="Times New Roman" w:hAnsi="Arial" w:cs="Arial"/>
-              <w:color w:val="0E101A"/>
+              <w:color w:val="000000"/>
+              <w:sz w:val="20"/>
+              <w:szCs w:val="20"/>
               <w:lang w:eastAsia="en-GB"/>
             </w:rPr>
-            <w:t> </w:t>
-          </w:r>
-        </w:p>
-        <w:p>
-          <w:pPr>
-            <w:rPr>
-              <w:rFonts w:ascii="Times New Roman" w:hAnsi="Times New Roman" w:cs="Times New Roman"/>
+            <w:t>The communication aspect of our group for this sprint has been much stronger than in the previous one. We have been setting up regular meetings to discuss our current state of progression and helping each other if a group member needs assistance for a task. The difference between communication at the beginning of the project and communication in sprint 2 is that now we are much more open with each other when it comes to asking for help on a task whereas, in the previous sprint, we tried to fix the issues we faced by ourselves.  </w:t>
+          </w:r>
+        </w:p>
+        <w:p>
+          <w:pPr>
+            <w:spacing w:before="100" w:beforeAutospacing="1" w:after="100" w:afterAutospacing="1" w:line="240" w:lineRule="auto"/>
+            <w:textAlignment w:val="baseline"/>
+            <w:rPr>
+              <w:rFonts w:ascii="Times New Roman" w:eastAsia="Times New Roman" w:hAnsi="Times New Roman" w:cs="Times New Roman"/>
               <w:sz w:val="24"/>
-            </w:rPr>
-          </w:pPr>
-          <w:r>
-            <w:rPr>
-              <w:rFonts w:ascii="Times New Roman" w:hAnsi="Times New Roman" w:cs="Times New Roman"/>
+              <w:szCs w:val="24"/>
+              <w:lang w:eastAsia="en-GB"/>
+            </w:rPr>
+          </w:pPr>
+          <w:r>
+            <w:rPr>
+              <w:rFonts w:ascii="Arial" w:eastAsia="Times New Roman" w:hAnsi="Arial" w:cs="Arial"/>
+              <w:color w:val="000000"/>
+              <w:sz w:val="20"/>
+              <w:szCs w:val="20"/>
+              <w:lang w:eastAsia="en-GB"/>
+            </w:rPr>
+            <w:t>Furthermore, one technique that we started using more often in this sprint was pair programming when completing the programming tasks that we assigned to ourselves in our scrum documentation. This method enabled us to be more time-efficient when working on tasks.  Moreover, it allowed us to gain insight into different methods that could be used when coding a specific part of our website. </w:t>
+          </w:r>
+        </w:p>
+        <w:p>
+          <w:pPr>
+            <w:spacing w:before="100" w:beforeAutospacing="1" w:after="100" w:afterAutospacing="1" w:line="240" w:lineRule="auto"/>
+            <w:textAlignment w:val="baseline"/>
+            <w:rPr>
+              <w:rFonts w:ascii="Times New Roman" w:eastAsia="Times New Roman" w:hAnsi="Times New Roman" w:cs="Times New Roman"/>
               <w:sz w:val="24"/>
-            </w:rPr>
-            <w:t>Furthermore, our next part of the sprint that we had planned was to create a registration page for users to input their first name, surname, email, and password. This form would also validate the fields and as a result, user information would be stored in the database.</w:t>
-          </w:r>
-        </w:p>
-        <w:p>
-          <w:pPr>
-            <w:rPr>
-              <w:rFonts w:ascii="Times New Roman" w:hAnsi="Times New Roman" w:cs="Times New Roman"/>
+              <w:szCs w:val="24"/>
+              <w:lang w:eastAsia="en-GB"/>
+            </w:rPr>
+          </w:pPr>
+          <w:r>
+            <w:rPr>
+              <w:rFonts w:ascii="Arial" w:eastAsia="Times New Roman" w:hAnsi="Arial" w:cs="Arial"/>
+              <w:color w:val="000000"/>
+              <w:sz w:val="20"/>
+              <w:szCs w:val="20"/>
+              <w:lang w:eastAsia="en-GB"/>
+            </w:rPr>
+            <w:t>We also began to update the burndown chart as we are doing the code instead of pre-planning it. This way the burndown chart obtained a more realistic representation by showing the period spent on each task.  </w:t>
+          </w:r>
+        </w:p>
+        <w:p>
+          <w:pPr>
+            <w:spacing w:before="100" w:beforeAutospacing="1" w:after="0" w:line="240" w:lineRule="auto"/>
+            <w:textAlignment w:val="baseline"/>
+            <w:rPr>
+              <w:rFonts w:ascii="Arial" w:eastAsia="Times New Roman" w:hAnsi="Arial" w:cs="Arial"/>
+              <w:color w:val="000000"/>
+              <w:sz w:val="20"/>
+              <w:szCs w:val="20"/>
+              <w:lang w:eastAsia="en-GB"/>
+            </w:rPr>
+          </w:pPr>
+          <w:r>
+            <w:rPr>
+              <w:rFonts w:ascii="Arial" w:eastAsia="Times New Roman" w:hAnsi="Arial" w:cs="Arial"/>
+              <w:color w:val="000000"/>
+              <w:sz w:val="20"/>
+              <w:szCs w:val="20"/>
+              <w:lang w:eastAsia="en-GB"/>
+            </w:rPr>
+            <w:lastRenderedPageBreak/>
+            <w:t>Finally, we started to use a method called git branching allowing us to create a branch for a specific task. We split these tasks so that two members of the group would work together on a branch and then merge the changes back into the main branch. </w:t>
+          </w:r>
+        </w:p>
+        <w:p>
+          <w:pPr>
+            <w:spacing w:before="100" w:beforeAutospacing="1" w:after="0" w:line="240" w:lineRule="auto"/>
+            <w:textAlignment w:val="baseline"/>
+            <w:rPr>
+              <w:rFonts w:ascii="Times New Roman" w:eastAsia="Times New Roman" w:hAnsi="Times New Roman" w:cs="Times New Roman"/>
               <w:sz w:val="24"/>
-            </w:rPr>
-          </w:pPr>
-          <w:r>
-            <w:rPr>
-              <w:rFonts w:ascii="Times New Roman" w:hAnsi="Times New Roman" w:cs="Times New Roman"/>
-              <w:sz w:val="24"/>
-            </w:rPr>
-            <w:t>Referring to our previous point regarding our homepage we decided collectively that a login option on the homepage would provide ease to users who already have an account. The login forms similarly to the registration page contained a form that asks users for their username and password which are validated and checked if they match the credentials stored in our database.</w:t>
-          </w:r>
-        </w:p>
-        <w:p>
-          <w:pPr>
-            <w:rPr>
-              <w:rFonts w:ascii="Times New Roman" w:hAnsi="Times New Roman" w:cs="Times New Roman"/>
-              <w:sz w:val="24"/>
-            </w:rPr>
-          </w:pPr>
-          <w:r>
-            <w:rPr>
-              <w:rFonts w:ascii="Times New Roman" w:hAnsi="Times New Roman" w:cs="Times New Roman"/>
-              <w:sz w:val="24"/>
-            </w:rPr>
-            <w:t>As a group we faced a few challenges during our first sprint. The first challenge we faced was setting up the database. Since we all needed to edit the database, we would need access to one that was not associated to any individual in our group. We overcame this challenge by contacting cs-syshelp@kent.ac.uk and requesting a database, which we were soon given access to.</w:t>
-          </w:r>
-        </w:p>
-        <w:p>
-          <w:pPr>
-            <w:rPr>
-              <w:rFonts w:ascii="Times New Roman" w:hAnsi="Times New Roman" w:cs="Times New Roman"/>
-              <w:sz w:val="24"/>
-            </w:rPr>
-          </w:pPr>
-          <w:r>
-            <w:rPr>
-              <w:rFonts w:ascii="Times New Roman" w:hAnsi="Times New Roman" w:cs="Times New Roman"/>
-              <w:sz w:val="24"/>
-            </w:rPr>
-            <w:t>Another challenge we faced was migrating the code over to the CodeIgniter framework. Due to the difference in structure and syntax between CodeIgniter and vanilla html, we had to make sufficient changes to our code to fit the MVC structure. To overcome this challenge, we had our coders take a few days to move the code over and adjust it to fit the MVC structure.</w:t>
-          </w:r>
-        </w:p>
-        <w:p>
-          <w:pPr>
-            <w:rPr>
-              <w:rFonts w:ascii="Times New Roman" w:hAnsi="Times New Roman" w:cs="Times New Roman"/>
-              <w:sz w:val="24"/>
-            </w:rPr>
-          </w:pPr>
-          <w:r>
-            <w:rPr>
-              <w:rFonts w:ascii="Times New Roman" w:hAnsi="Times New Roman" w:cs="Times New Roman"/>
-              <w:sz w:val="24"/>
-            </w:rPr>
-            <w:t>The next challenge we faced was configuring the base</w:t>
-          </w:r>
-          <w:r>
-            <w:rPr>
-              <w:rFonts w:ascii="Times New Roman" w:hAnsi="Times New Roman" w:cs="Times New Roman"/>
-              <w:sz w:val="24"/>
-            </w:rPr>
-            <w:t>_url</w:t>
-          </w:r>
-          <w:r>
-            <w:rPr>
-              <w:rFonts w:ascii="Times New Roman" w:hAnsi="Times New Roman" w:cs="Times New Roman"/>
-              <w:sz w:val="24"/>
-            </w:rPr>
-            <w:t xml:space="preserve"> for out CI website. Because we did not have a folder in a domain to store our work so that it could be accessed by everyone in our group, we had to adjust our approach. To resolve this issue, we communicated with the staff running the module and requested a location to save our work to and to set as our base</w:t>
-          </w:r>
-          <w:r>
-            <w:rPr>
-              <w:rFonts w:ascii="Times New Roman" w:hAnsi="Times New Roman" w:cs="Times New Roman"/>
-              <w:sz w:val="24"/>
-            </w:rPr>
-            <w:t>_url</w:t>
-          </w:r>
-          <w:r>
-            <w:rPr>
-              <w:rFonts w:ascii="Times New Roman" w:hAnsi="Times New Roman" w:cs="Times New Roman"/>
-              <w:sz w:val="24"/>
-            </w:rPr>
-            <w:t>. Since it would take some time for them to grant such a request, we decided to temporarily set the base</w:t>
-          </w:r>
-          <w:r>
-            <w:rPr>
-              <w:rFonts w:ascii="Times New Roman" w:hAnsi="Times New Roman" w:cs="Times New Roman"/>
-              <w:sz w:val="24"/>
-            </w:rPr>
-            <w:t xml:space="preserve">_url </w:t>
-          </w:r>
-          <w:r>
-            <w:rPr>
-              <w:rFonts w:ascii="Times New Roman" w:hAnsi="Times New Roman" w:cs="Times New Roman"/>
-              <w:sz w:val="24"/>
-            </w:rPr>
-            <w:t>to one of our private repositories on the domain and have that member run it off there to test everything.</w:t>
-          </w:r>
-        </w:p>
-        <w:p>
-          <w:pPr>
-            <w:rPr>
-              <w:rFonts w:ascii="Times New Roman" w:hAnsi="Times New Roman" w:cs="Times New Roman"/>
-              <w:sz w:val="24"/>
-            </w:rPr>
-          </w:pPr>
-        </w:p>
-        <w:p>
-          <w:pPr>
-            <w:spacing w:line="480" w:lineRule="auto"/>
-            <w:jc w:val="center"/>
-            <w:rPr>
-              <w:rFonts w:ascii="Times New Roman" w:hAnsi="Times New Roman" w:cs="Times New Roman"/>
-              <w:sz w:val="28"/>
-            </w:rPr>
-          </w:pPr>
-          <w:r>
-            <w:rPr>
-              <w:rFonts w:ascii="Times New Roman" w:hAnsi="Times New Roman" w:cs="Times New Roman"/>
-              <w:sz w:val="28"/>
-            </w:rPr>
-            <w:t>Sprint Retrospective</w:t>
-          </w:r>
-        </w:p>
-        <w:p>
-          <w:pPr>
-            <w:pStyle w:val="paragraph"/>
-            <w:textAlignment w:val="baseline"/>
-            <w:rPr>
-              <w:sz w:val="28"/>
-              <w:szCs w:val="28"/>
+              <w:szCs w:val="24"/>
+              <w:lang w:eastAsia="en-GB"/>
             </w:rPr>
           </w:pPr>
           <w:r>
             <w:rPr>
               <w:rStyle w:val="normaltextrun"/>
+              <w:rFonts w:ascii="Arial" w:hAnsi="Arial" w:cs="Arial"/>
               <w:color w:val="000000"/>
-            </w:rPr>
-            <w:t>In terms of group communication, we also set out to meet at least three times a week at a pre-arranged time that we were all comfortable with. In doing so we were able to discuss work in progress and plan when ticking off our user stories throughout the first sprint.</w:t>
-          </w:r>
-          <w:r>
-            <w:rPr>
-              <w:rStyle w:val="eop"/>
-              <w:color w:val="000000"/>
-            </w:rPr>
-            <w:t> </w:t>
-          </w:r>
-        </w:p>
-        <w:p>
-          <w:pPr>
-            <w:pStyle w:val="paragraph"/>
-            <w:textAlignment w:val="baseline"/>
-            <w:rPr>
-              <w:sz w:val="28"/>
-              <w:szCs w:val="28"/>
-            </w:rPr>
-          </w:pPr>
-          <w:r>
-            <w:rPr>
-              <w:rStyle w:val="normaltextrun"/>
-              <w:color w:val="000000"/>
-            </w:rPr>
-            <w:t>In our next sprint we will make sure to utilise our groups text chat to update the other group members on incremental changes we have made each, this would be treated as a daily stand-up. In our next sprint we will make use of git branching which we were taught in CO552, this way we can avoid any redundancies in our code. </w:t>
-          </w:r>
-          <w:r>
-            <w:rPr>
-              <w:rStyle w:val="eop"/>
-              <w:color w:val="000000"/>
-            </w:rPr>
-            <w:t> </w:t>
-          </w:r>
-        </w:p>
-        <w:p>
-          <w:pPr>
-            <w:pStyle w:val="paragraph"/>
-            <w:textAlignment w:val="baseline"/>
-            <w:rPr>
-              <w:sz w:val="28"/>
-              <w:szCs w:val="28"/>
-            </w:rPr>
-          </w:pPr>
-          <w:r>
-            <w:rPr>
-              <w:rStyle w:val="normaltextrun"/>
-              <w:color w:val="000000"/>
-            </w:rPr>
-            <w:t xml:space="preserve">Moreover, some things that we will continue to do as a group will be to meet more frequently as we have found this effective in keeping up to date with our sprint progression and being </w:t>
-          </w:r>
-          <w:r>
-            <w:rPr>
-              <w:rStyle w:val="normaltextrun"/>
-              <w:color w:val="000000"/>
-            </w:rPr>
-            <w:lastRenderedPageBreak/>
-            <w:t>able to share ideas on our webpage. We also concluded that by continuing our weekly meetings it will ensure that all members of the group have sufficient work to show and discuss any difficulties occurred, allowing us to work together to fix potential issues.</w:t>
-          </w:r>
-          <w:r>
-            <w:rPr>
-              <w:rStyle w:val="eop"/>
-              <w:color w:val="000000"/>
-            </w:rPr>
-            <w:t> </w:t>
-          </w:r>
+              <w:sz w:val="20"/>
+              <w:szCs w:val="20"/>
+            </w:rPr>
+            <w:t>Additionally, since we were given an extra week, we made a start on some of the tasks that will be presented in our third and final sprint such as the booking confirmation page for which we’ve set up the view and are working on the controller and mod</w:t>
+          </w:r>
+        </w:p>
+        <w:p>
+          <w:pPr>
+            <w:spacing w:after="0" w:line="240" w:lineRule="auto"/>
+          </w:pPr>
         </w:p>
       </w:sdtContent>
     </w:sdt>
@@ -1942,7 +1734,6 @@
   <w:style w:type="character" w:default="1" w:styleId="DefaultParagraphFont">
     <w:name w:val="Default Paragraph Font"/>
     <w:uiPriority w:val="1"/>
-    <w:semiHidden/>
     <w:unhideWhenUsed/>
   </w:style>
   <w:style w:type="table" w:default="1" w:styleId="TableNormal">

</xml_diff>